<commit_message>
functionlity comments done, check TE and BDW with TE max
</commit_message>
<xml_diff>
--- a/Comments/Simu review 2 comments.docx
+++ b/Comments/Simu review 2 comments.docx
@@ -22,6 +22,18 @@
         </w:rPr>
         <w:t xml:space="preserve"> Turbo: input is not working when entering the numbers </w:t>
       </w:r>
+      <w:r>
+        <w:rPr>
+          <w:highlight w:val="yellow"/>
+        </w:rPr>
+        <w:t xml:space="preserve"> </w:t>
+      </w:r>
+      <w:r>
+        <w:rPr>
+          <w:highlight w:val="yellow"/>
+        </w:rPr>
+        <w:tab/>
+      </w:r>
     </w:p>
     <w:p>
       <w:r>
@@ -232,6 +244,7 @@
       </w:pPr>
       <w:r>
         <w:rPr>
+          <w:highlight w:val="yellow"/>
           <w:lang w:val="fr-FR"/>
         </w:rPr>
         <w:t xml:space="preserve">Rachis et </w:t>
@@ -239,6 +252,7 @@
       <w:proofErr w:type="spellStart"/>
       <w:r>
         <w:rPr>
+          <w:highlight w:val="yellow"/>
           <w:lang w:val="fr-FR"/>
         </w:rPr>
         <w:t>osteo</w:t>
@@ -246,6 +260,7 @@
       <w:proofErr w:type="spellEnd"/>
       <w:r>
         <w:rPr>
+          <w:highlight w:val="yellow"/>
           <w:lang w:val="fr-FR"/>
         </w:rPr>
         <w:t> : F&gt;H</w:t>
@@ -354,12 +369,14 @@
     <w:p>
       <w:pPr>
         <w:rPr>
+          <w:highlight w:val="yellow"/>
           <w:lang w:val="fr-FR"/>
         </w:rPr>
       </w:pPr>
       <w:proofErr w:type="gramStart"/>
       <w:r>
         <w:rPr>
+          <w:highlight w:val="yellow"/>
           <w:lang w:val="fr-FR"/>
         </w:rPr>
         <w:t>FOV:</w:t>
@@ -367,6 +384,7 @@
       <w:proofErr w:type="gramEnd"/>
       <w:r>
         <w:rPr>
+          <w:highlight w:val="yellow"/>
           <w:lang w:val="fr-FR"/>
         </w:rPr>
         <w:t xml:space="preserve"> chez GE cm et valeur doit </w:t>
@@ -374,6 +392,7 @@
       <w:proofErr w:type="spellStart"/>
       <w:r>
         <w:rPr>
+          <w:highlight w:val="yellow"/>
           <w:lang w:val="fr-FR"/>
         </w:rPr>
         <w:t>etre</w:t>
@@ -381,6 +400,7 @@
       <w:proofErr w:type="spellEnd"/>
       <w:r>
         <w:rPr>
+          <w:highlight w:val="yellow"/>
           <w:lang w:val="fr-FR"/>
         </w:rPr>
         <w:t xml:space="preserve"> 24</w:t>
@@ -394,6 +414,7 @@
       </w:pPr>
       <w:r>
         <w:rPr>
+          <w:highlight w:val="yellow"/>
           <w:lang w:val="fr-FR"/>
         </w:rPr>
         <w:t xml:space="preserve">FOV : chez les autres doit </w:t>
@@ -401,6 +422,7 @@
       <w:proofErr w:type="spellStart"/>
       <w:r>
         <w:rPr>
+          <w:highlight w:val="yellow"/>
           <w:lang w:val="fr-FR"/>
         </w:rPr>
         <w:t>etre</w:t>
@@ -408,9 +430,16 @@
       <w:proofErr w:type="spellEnd"/>
       <w:r>
         <w:rPr>
-          <w:lang w:val="fr-FR"/>
-        </w:rPr>
-        <w:t xml:space="preserve"> c’est en mm 240 </w:t>
+          <w:highlight w:val="yellow"/>
+          <w:lang w:val="fr-FR"/>
+        </w:rPr>
+        <w:t xml:space="preserve"> c’est en mm 240</w:t>
+      </w:r>
+      <w:r>
+        <w:rPr>
+          <w:lang w:val="fr-FR"/>
+        </w:rPr>
+        <w:t xml:space="preserve"> </w:t>
       </w:r>
     </w:p>
     <w:p>
@@ -512,12 +541,14 @@
     <w:p>
       <w:pPr>
         <w:rPr>
-          <w:lang w:val="fr-FR"/>
-        </w:rPr>
-      </w:pPr>
-      <w:proofErr w:type="spellStart"/>
-      <w:r>
-        <w:rPr>
+          <w:highlight w:val="yellow"/>
+          <w:lang w:val="fr-FR"/>
+        </w:rPr>
+      </w:pPr>
+      <w:proofErr w:type="spellStart"/>
+      <w:r>
+        <w:rPr>
+          <w:highlight w:val="yellow"/>
           <w:lang w:val="fr-FR"/>
         </w:rPr>
         <w:t>Bandwidth</w:t>
@@ -525,6 +556,7 @@
       <w:proofErr w:type="spellEnd"/>
       <w:r>
         <w:rPr>
+          <w:highlight w:val="yellow"/>
           <w:lang w:val="fr-FR"/>
         </w:rPr>
         <w:t> :</w:t>
@@ -533,11 +565,13 @@
     <w:p>
       <w:pPr>
         <w:rPr>
-          <w:lang w:val="fr-FR"/>
-        </w:rPr>
-      </w:pPr>
-      <w:r>
-        <w:rPr>
+          <w:highlight w:val="yellow"/>
+          <w:lang w:val="fr-FR"/>
+        </w:rPr>
+      </w:pPr>
+      <w:r>
+        <w:rPr>
+          <w:highlight w:val="yellow"/>
           <w:lang w:val="fr-FR"/>
         </w:rPr>
         <w:t>Siemens : BDW par pixel</w:t>
@@ -546,11 +580,13 @@
     <w:p>
       <w:pPr>
         <w:rPr>
-          <w:lang w:val="fr-FR"/>
-        </w:rPr>
-      </w:pPr>
-      <w:r>
-        <w:rPr>
+          <w:highlight w:val="yellow"/>
+          <w:lang w:val="fr-FR"/>
+        </w:rPr>
+      </w:pPr>
+      <w:r>
+        <w:rPr>
+          <w:highlight w:val="yellow"/>
           <w:lang w:val="fr-FR"/>
         </w:rPr>
         <w:t>GE : BDW totale en KHZ</w:t>
@@ -564,6 +600,7 @@
       </w:pPr>
       <w:r>
         <w:rPr>
+          <w:highlight w:val="yellow"/>
           <w:lang w:val="fr-FR"/>
         </w:rPr>
         <w:t xml:space="preserve">Philips : Nbr pixel de </w:t>
@@ -571,6 +608,7 @@
       <w:proofErr w:type="spellStart"/>
       <w:r>
         <w:rPr>
+          <w:highlight w:val="yellow"/>
           <w:lang w:val="fr-FR"/>
         </w:rPr>
         <w:t>deplacement</w:t>
@@ -578,36 +616,58 @@
       <w:proofErr w:type="spellEnd"/>
       <w:r>
         <w:rPr>
-          <w:lang w:val="fr-FR"/>
-        </w:rPr>
-        <w:t xml:space="preserve"> chimique </w:t>
-      </w:r>
-    </w:p>
-    <w:p>
-      <w:pPr>
-        <w:rPr>
-          <w:lang w:val="fr-FR"/>
-        </w:rPr>
-      </w:pPr>
-    </w:p>
-    <w:p>
-      <w:r>
+          <w:highlight w:val="yellow"/>
+          <w:lang w:val="fr-FR"/>
+        </w:rPr>
+        <w:t xml:space="preserve"> chimique</w:t>
+      </w:r>
+      <w:r>
+        <w:rPr>
+          <w:lang w:val="fr-FR"/>
+        </w:rPr>
+        <w:t xml:space="preserve"> </w:t>
+      </w:r>
+    </w:p>
+    <w:p>
+      <w:pPr>
+        <w:rPr>
+          <w:lang w:val="fr-FR"/>
+        </w:rPr>
+      </w:pPr>
+    </w:p>
+    <w:p>
+      <w:r>
+        <w:rPr>
+          <w:highlight w:val="yellow"/>
+        </w:rPr>
         <w:t xml:space="preserve">Nombre de coupe should not change when we change la </w:t>
       </w:r>
       <w:proofErr w:type="spellStart"/>
       <w:r>
+        <w:rPr>
+          <w:highlight w:val="yellow"/>
+        </w:rPr>
         <w:t>matrice</w:t>
       </w:r>
       <w:proofErr w:type="spellEnd"/>
       <w:r>
+        <w:rPr>
+          <w:highlight w:val="yellow"/>
+        </w:rPr>
         <w:t xml:space="preserve"> </w:t>
       </w:r>
       <w:proofErr w:type="spellStart"/>
       <w:r>
+        <w:rPr>
+          <w:highlight w:val="yellow"/>
+        </w:rPr>
         <w:t>en</w:t>
       </w:r>
       <w:proofErr w:type="spellEnd"/>
       <w:r>
+        <w:rPr>
+          <w:highlight w:val="yellow"/>
+        </w:rPr>
         <w:t xml:space="preserve"> frequence</w:t>
       </w:r>
     </w:p>
@@ -615,15 +675,27 @@
     <w:p/>
     <w:p>
       <w:r>
+        <w:rPr>
+          <w:highlight w:val="yellow"/>
+        </w:rPr>
         <w:t xml:space="preserve">Not allow TE to be &gt; TE max  always TE should be &lt; </w:t>
       </w:r>
       <w:proofErr w:type="spellStart"/>
       <w:r>
+        <w:rPr>
+          <w:highlight w:val="yellow"/>
+        </w:rPr>
         <w:t>ou</w:t>
       </w:r>
       <w:proofErr w:type="spellEnd"/>
       <w:r>
-        <w:t xml:space="preserve"> egal a TE max </w:t>
+        <w:rPr>
+          <w:highlight w:val="yellow"/>
+        </w:rPr>
+        <w:t xml:space="preserve"> egal a TE max</w:t>
+      </w:r>
+      <w:r>
+        <w:t xml:space="preserve"> </w:t>
       </w:r>
     </w:p>
     <w:p/>
@@ -657,23 +729,41 @@
     </w:p>
     <w:p>
       <w:r>
+        <w:rPr>
+          <w:highlight w:val="yellow"/>
+        </w:rPr>
         <w:t xml:space="preserve">Change the location of </w:t>
       </w:r>
       <w:proofErr w:type="spellStart"/>
       <w:r>
+        <w:rPr>
+          <w:highlight w:val="yellow"/>
+        </w:rPr>
         <w:t>reinitialiser</w:t>
       </w:r>
       <w:proofErr w:type="spellEnd"/>
       <w:r>
+        <w:rPr>
+          <w:highlight w:val="yellow"/>
+        </w:rPr>
         <w:t xml:space="preserve"> and use refresh icon- </w:t>
       </w:r>
       <w:proofErr w:type="spellStart"/>
       <w:r>
+        <w:rPr>
+          <w:highlight w:val="yellow"/>
+        </w:rPr>
         <w:t>en</w:t>
       </w:r>
       <w:proofErr w:type="spellEnd"/>
       <w:r>
-        <w:t xml:space="preserve"> haut a gauche </w:t>
+        <w:rPr>
+          <w:highlight w:val="yellow"/>
+        </w:rPr>
+        <w:t xml:space="preserve"> haut a gauche</w:t>
+      </w:r>
+      <w:r>
+        <w:t xml:space="preserve"> </w:t>
       </w:r>
     </w:p>
     <w:p>
@@ -747,6 +837,9 @@
     </w:p>
     <w:p>
       <w:r>
+        <w:rPr>
+          <w:highlight w:val="yellow"/>
+        </w:rPr>
         <w:t>Always initial RSB value should be 100%</w:t>
       </w:r>
     </w:p>

</xml_diff>